<commit_message>
updated ch2 notes with psuedo selectors. will add notes for psuedo elements in future.
</commit_message>
<xml_diff>
--- a/css_notes_chp2.docx
+++ b/css_notes_chp2.docx
@@ -7910,14 +7910,7 @@
           <w:sz w:val="24"/>
           <w:szCs w:val="24"/>
         </w:rPr>
-        <w:t xml:space="preserve"> </w:t>
-      </w:r>
-      <w:r>
-        <w:rPr>
-          <w:sz w:val="24"/>
-          <w:szCs w:val="24"/>
-        </w:rPr>
-        <w:t xml:space="preserve">The second and third paragraphs are not matched by </w:t>
+        <w:t xml:space="preserve"> The second and third paragraphs are not matched by </w:t>
       </w:r>
       <w:r>
         <w:rPr>
@@ -13561,6 +13554,14 @@
     <w:p>
       <w:pPr>
         <w:spacing w:after="0"/>
+      </w:pPr>
+      <w:r>
+        <w:t>Beyond the structural pseudo-classes, there are a set of pseudo-classes that relate to structure but can change based on changes made to the page after it’s been rendered. In other words, the styles are applied to pieces of a document based on something in addition to the structure of the document, and in a way that cannot be precisely deduced simply by studying the document’s markup.</w:t>
+      </w:r>
+    </w:p>
+    <w:p>
+      <w:pPr>
+        <w:spacing w:after="0"/>
         <w:rPr>
           <w:b/>
           <w:bCs/>
@@ -13571,8 +13572,312 @@
         </w:rPr>
       </w:pPr>
       <w:r>
-        <w:t>Beyond the structural pseudo-classes, there are a set of pseudo-classes that relate to structure but can change based on changes made to the page after it’s been rendered. In other words, the styles are applied to pieces of a document based on something in addition to the structure of the document, and in a way that cannot be precisely deduced simply by studying the document’s markup.</w:t>
-      </w:r>
+        <w:rPr>
+          <w:b/>
+          <w:bCs/>
+          <w:color w:val="333333"/>
+          <w:sz w:val="24"/>
+          <w:szCs w:val="24"/>
+          <w:shd w:val="clear" w:color="auto" w:fill="FFFFFF"/>
+        </w:rPr>
+        <w:drawing>
+          <wp:inline distT="0" distB="0" distL="0" distR="0" wp14:anchorId="232567E9" wp14:editId="5F15C789">
+            <wp:extent cx="6858000" cy="1520825"/>
+            <wp:effectExtent l="0" t="0" r="0" b="3175"/>
+            <wp:docPr id="5" name="Picture 5"/>
+            <wp:cNvGraphicFramePr>
+              <a:graphicFrameLocks xmlns:a="http://schemas.openxmlformats.org/drawingml/2006/main" noChangeAspect="1"/>
+            </wp:cNvGraphicFramePr>
+            <a:graphic xmlns:a="http://schemas.openxmlformats.org/drawingml/2006/main">
+              <a:graphicData uri="http://schemas.openxmlformats.org/drawingml/2006/picture">
+                <pic:pic xmlns:pic="http://schemas.openxmlformats.org/drawingml/2006/picture">
+                  <pic:nvPicPr>
+                    <pic:cNvPr id="1" name=""/>
+                    <pic:cNvPicPr/>
+                  </pic:nvPicPr>
+                  <pic:blipFill>
+                    <a:blip r:embed="rId10"/>
+                    <a:stretch>
+                      <a:fillRect/>
+                    </a:stretch>
+                  </pic:blipFill>
+                  <pic:spPr>
+                    <a:xfrm>
+                      <a:off x="0" y="0"/>
+                      <a:ext cx="6858000" cy="1520825"/>
+                    </a:xfrm>
+                    <a:prstGeom prst="rect">
+                      <a:avLst/>
+                    </a:prstGeom>
+                  </pic:spPr>
+                </pic:pic>
+              </a:graphicData>
+            </a:graphic>
+          </wp:inline>
+        </w:drawing>
+      </w:r>
+    </w:p>
+    <w:p>
+      <w:pPr>
+        <w:spacing w:after="0"/>
+        <w:rPr>
+          <w:color w:val="333333"/>
+          <w:sz w:val="24"/>
+          <w:szCs w:val="24"/>
+          <w:shd w:val="clear" w:color="auto" w:fill="FFFFFF"/>
+        </w:rPr>
+      </w:pPr>
+      <w:r>
+        <w:rPr>
+          <w:color w:val="333333"/>
+          <w:sz w:val="24"/>
+          <w:szCs w:val="24"/>
+          <w:shd w:val="clear" w:color="auto" w:fill="FFFFFF"/>
+        </w:rPr>
+        <w:t xml:space="preserve"> The above pseudo classes are valid for hyperlink</w:t>
+      </w:r>
+      <w:r>
+        <w:rPr>
+          <w:color w:val="333333"/>
+          <w:sz w:val="24"/>
+          <w:szCs w:val="24"/>
+          <w:shd w:val="clear" w:color="auto" w:fill="FFFFFF"/>
+        </w:rPr>
+        <w:t xml:space="preserve"> (‘a’)</w:t>
+      </w:r>
+      <w:r>
+        <w:rPr>
+          <w:color w:val="333333"/>
+          <w:sz w:val="24"/>
+          <w:szCs w:val="24"/>
+          <w:shd w:val="clear" w:color="auto" w:fill="FFFFFF"/>
+        </w:rPr>
+        <w:t xml:space="preserve"> element</w:t>
+      </w:r>
+      <w:r>
+        <w:rPr>
+          <w:color w:val="333333"/>
+          <w:sz w:val="24"/>
+          <w:szCs w:val="24"/>
+          <w:shd w:val="clear" w:color="auto" w:fill="FFFFFF"/>
+        </w:rPr>
+        <w:t>s</w:t>
+      </w:r>
+      <w:r>
+        <w:rPr>
+          <w:color w:val="333333"/>
+          <w:sz w:val="24"/>
+          <w:szCs w:val="24"/>
+          <w:shd w:val="clear" w:color="auto" w:fill="FFFFFF"/>
+        </w:rPr>
+        <w:t xml:space="preserve"> only.</w:t>
+      </w:r>
+      <w:r>
+        <w:rPr>
+          <w:color w:val="333333"/>
+          <w:sz w:val="24"/>
+          <w:szCs w:val="24"/>
+          <w:shd w:val="clear" w:color="auto" w:fill="FFFFFF"/>
+        </w:rPr>
+        <w:t xml:space="preserve"> </w:t>
+      </w:r>
+    </w:p>
+    <w:p>
+      <w:pPr>
+        <w:pStyle w:val="Heading3"/>
+      </w:pPr>
+      <w:r>
+        <w:t>User action pseudo-classes</w:t>
+      </w:r>
+    </w:p>
+    <w:p>
+      <w:pPr>
+        <w:spacing w:after="0"/>
+        <w:rPr>
+          <w:color w:val="333333"/>
+          <w:sz w:val="24"/>
+          <w:szCs w:val="24"/>
+          <w:shd w:val="clear" w:color="auto" w:fill="FFFFFF"/>
+        </w:rPr>
+      </w:pPr>
+      <w:r>
+        <w:rPr>
+          <w:color w:val="333333"/>
+          <w:sz w:val="24"/>
+          <w:szCs w:val="24"/>
+          <w:shd w:val="clear" w:color="auto" w:fill="FFFFFF"/>
+        </w:rPr>
+        <w:drawing>
+          <wp:inline distT="0" distB="0" distL="0" distR="0" wp14:anchorId="2D89ACEC" wp14:editId="51381D95">
+            <wp:extent cx="6858000" cy="2359025"/>
+            <wp:effectExtent l="0" t="0" r="0" b="3175"/>
+            <wp:docPr id="6" name="Picture 6"/>
+            <wp:cNvGraphicFramePr>
+              <a:graphicFrameLocks xmlns:a="http://schemas.openxmlformats.org/drawingml/2006/main" noChangeAspect="1"/>
+            </wp:cNvGraphicFramePr>
+            <a:graphic xmlns:a="http://schemas.openxmlformats.org/drawingml/2006/main">
+              <a:graphicData uri="http://schemas.openxmlformats.org/drawingml/2006/picture">
+                <pic:pic xmlns:pic="http://schemas.openxmlformats.org/drawingml/2006/picture">
+                  <pic:nvPicPr>
+                    <pic:cNvPr id="1" name=""/>
+                    <pic:cNvPicPr/>
+                  </pic:nvPicPr>
+                  <pic:blipFill>
+                    <a:blip r:embed="rId11"/>
+                    <a:stretch>
+                      <a:fillRect/>
+                    </a:stretch>
+                  </pic:blipFill>
+                  <pic:spPr>
+                    <a:xfrm>
+                      <a:off x="0" y="0"/>
+                      <a:ext cx="6858000" cy="2359025"/>
+                    </a:xfrm>
+                    <a:prstGeom prst="rect">
+                      <a:avLst/>
+                    </a:prstGeom>
+                  </pic:spPr>
+                </pic:pic>
+              </a:graphicData>
+            </a:graphic>
+          </wp:inline>
+        </w:drawing>
+      </w:r>
+    </w:p>
+    <w:p>
+      <w:pPr>
+        <w:spacing w:after="0"/>
+      </w:pPr>
+      <w:r>
+        <w:t>The order of the pseudo-classes is more important than it might seem at first. The usual recommendation is “link-visited-hover-active,” although this has been modified to “link-visited-focus-hover-active.”</w:t>
+      </w:r>
+    </w:p>
+    <w:p>
+      <w:pPr>
+        <w:spacing w:after="0"/>
+      </w:pPr>
+      <w:r>
+        <w:t>Dynamic pseudo classes are applied to any element as oppose to structural pseudo classes which are applied on the element to which it is attached.</w:t>
+      </w:r>
+    </w:p>
+    <w:p>
+      <w:pPr>
+        <w:spacing w:after="0"/>
+      </w:pPr>
+      <w:r>
+        <w:t xml:space="preserve">While you can style elements with </w:t>
+      </w:r>
+      <w:r>
+        <w:rPr>
+          <w:rStyle w:val="HTMLCode"/>
+          <w:rFonts w:eastAsiaTheme="minorHAnsi"/>
+        </w:rPr>
+        <w:t>:focus</w:t>
+      </w:r>
+      <w:r>
+        <w:t xml:space="preserve"> any way you like, do </w:t>
+      </w:r>
+      <w:r>
+        <w:rPr>
+          <w:rStyle w:val="Emphasis"/>
+        </w:rPr>
+        <w:t>not</w:t>
+      </w:r>
+      <w:r>
+        <w:t xml:space="preserve"> remove all styling from focused elements. Differentiating which element currently has focus is vital for accessibility, especially for those navigating your site or application with a keyboard.</w:t>
+      </w:r>
+    </w:p>
+    <w:p>
+      <w:pPr>
+        <w:pStyle w:val="Heading2"/>
+      </w:pPr>
+      <w:r>
+        <w:lastRenderedPageBreak/>
+        <w:t>UI-State Pseudo-Classes</w:t>
+      </w:r>
+    </w:p>
+    <w:p>
+      <w:pPr>
+        <w:spacing w:after="0"/>
+        <w:rPr>
+          <w:color w:val="333333"/>
+          <w:sz w:val="24"/>
+          <w:szCs w:val="24"/>
+          <w:shd w:val="clear" w:color="auto" w:fill="FFFFFF"/>
+        </w:rPr>
+      </w:pPr>
+      <w:r>
+        <w:rPr>
+          <w:color w:val="333333"/>
+          <w:sz w:val="24"/>
+          <w:szCs w:val="24"/>
+          <w:shd w:val="clear" w:color="auto" w:fill="FFFFFF"/>
+        </w:rPr>
+        <w:drawing>
+          <wp:inline distT="0" distB="0" distL="0" distR="0" wp14:anchorId="48077D95" wp14:editId="4278AF6D">
+            <wp:extent cx="6858000" cy="5840095"/>
+            <wp:effectExtent l="0" t="0" r="0" b="8255"/>
+            <wp:docPr id="7" name="Picture 7"/>
+            <wp:cNvGraphicFramePr>
+              <a:graphicFrameLocks xmlns:a="http://schemas.openxmlformats.org/drawingml/2006/main" noChangeAspect="1"/>
+            </wp:cNvGraphicFramePr>
+            <a:graphic xmlns:a="http://schemas.openxmlformats.org/drawingml/2006/main">
+              <a:graphicData uri="http://schemas.openxmlformats.org/drawingml/2006/picture">
+                <pic:pic xmlns:pic="http://schemas.openxmlformats.org/drawingml/2006/picture">
+                  <pic:nvPicPr>
+                    <pic:cNvPr id="1" name=""/>
+                    <pic:cNvPicPr/>
+                  </pic:nvPicPr>
+                  <pic:blipFill>
+                    <a:blip r:embed="rId12"/>
+                    <a:stretch>
+                      <a:fillRect/>
+                    </a:stretch>
+                  </pic:blipFill>
+                  <pic:spPr>
+                    <a:xfrm>
+                      <a:off x="0" y="0"/>
+                      <a:ext cx="6858000" cy="5840095"/>
+                    </a:xfrm>
+                    <a:prstGeom prst="rect">
+                      <a:avLst/>
+                    </a:prstGeom>
+                  </pic:spPr>
+                </pic:pic>
+              </a:graphicData>
+            </a:graphic>
+          </wp:inline>
+        </w:drawing>
+      </w:r>
+    </w:p>
+    <w:p>
+      <w:pPr>
+        <w:spacing w:before="100" w:beforeAutospacing="1" w:after="100" w:afterAutospacing="1" w:line="240" w:lineRule="auto"/>
+        <w:rPr>
+          <w:rFonts w:ascii="Times New Roman" w:eastAsia="Times New Roman" w:hAnsi="Times New Roman" w:cs="Times New Roman"/>
+          <w:sz w:val="24"/>
+          <w:szCs w:val="24"/>
+        </w:rPr>
+      </w:pPr>
+      <w:r>
+        <w:rPr>
+          <w:rFonts w:ascii="Times New Roman" w:eastAsia="Times New Roman" w:hAnsi="Times New Roman" w:cs="Times New Roman"/>
+          <w:sz w:val="24"/>
+          <w:szCs w:val="24"/>
+        </w:rPr>
+        <w:t>There is a third state, “indeterminate.” As of late 2017, this state can only be set through DOM scripting or by the user agent itself; there is no markup-level method to set elements to an indeterminate state. The purpose of allowing an indeterminate state is to visually indicate that the element needs to be checked (or unchecked) by the user. However, note that this is purely a visual effect: it does not affect the underlying state of the UI element, which is either checked or unchecked, depending on document markup and the effects of any DOM scripting.</w:t>
+      </w:r>
+    </w:p>
+    <w:p>
+      <w:pPr>
+        <w:spacing w:after="0"/>
+        <w:rPr>
+          <w:color w:val="333333"/>
+          <w:sz w:val="24"/>
+          <w:szCs w:val="24"/>
+          <w:shd w:val="clear" w:color="auto" w:fill="FFFFFF"/>
+        </w:rPr>
+      </w:pPr>
     </w:p>
     <w:sectPr>
       <w:pgSz w:w="12240" w:h="15840"/>

</xml_diff>